<commit_message>
some new intro exercises
</commit_message>
<xml_diff>
--- a/exercises.docx
+++ b/exercises.docx
@@ -14,11 +14,19 @@
         </w:rPr>
         <w:t xml:space="preserve">Bash </w:t>
       </w:r>
+      <w:proofErr w:type="gramStart"/>
       <w:r>
         <w:rPr>
           <w:b/>
         </w:rPr>
-        <w:t>One liners:</w:t>
+        <w:t>One liners</w:t>
+      </w:r>
+      <w:proofErr w:type="gramEnd"/>
+      <w:r>
+        <w:rPr>
+          <w:b/>
+        </w:rPr>
+        <w:t>:</w:t>
       </w:r>
     </w:p>
     <w:p>
@@ -32,7 +40,21 @@
         <w:rPr>
           <w:rFonts w:ascii="Courier New" w:hAnsi="Courier New" w:cs="Courier New"/>
         </w:rPr>
-        <w:t>sandbox/folders/numbered_things:</w:t>
+        <w:t>sandbox/folders/</w:t>
+      </w:r>
+      <w:proofErr w:type="spellStart"/>
+      <w:r>
+        <w:rPr>
+          <w:rFonts w:ascii="Courier New" w:hAnsi="Courier New" w:cs="Courier New"/>
+        </w:rPr>
+        <w:t>numbered_things</w:t>
+      </w:r>
+      <w:proofErr w:type="spellEnd"/>
+      <w:r>
+        <w:rPr>
+          <w:rFonts w:ascii="Courier New" w:hAnsi="Courier New" w:cs="Courier New"/>
+        </w:rPr>
+        <w:t>:</w:t>
       </w:r>
     </w:p>
     <w:p>
@@ -152,8 +174,13 @@
         <w:t>Move all files containing nines to the folder in the paren</w:t>
       </w:r>
       <w:r>
-        <w:t>t directory called all_the_nines</w:t>
-      </w:r>
+        <w:t xml:space="preserve">t directory called </w:t>
+      </w:r>
+      <w:proofErr w:type="spellStart"/>
+      <w:r>
+        <w:t>all_the_nines</w:t>
+      </w:r>
+      <w:proofErr w:type="spellEnd"/>
     </w:p>
     <w:p>
       <w:r>
@@ -171,21 +198,25 @@
       <w:r>
         <w:t xml:space="preserve">Merge the contents of </w:t>
       </w:r>
+      <w:proofErr w:type="spellStart"/>
       <w:r>
         <w:rPr>
           <w:rFonts w:ascii="Courier New" w:hAnsi="Courier New" w:cs="Courier New"/>
         </w:rPr>
         <w:t>sub_b</w:t>
       </w:r>
+      <w:proofErr w:type="spellEnd"/>
       <w:r>
         <w:t xml:space="preserve"> into </w:t>
       </w:r>
+      <w:proofErr w:type="spellStart"/>
       <w:r>
         <w:rPr>
           <w:rFonts w:ascii="Courier New" w:hAnsi="Courier New" w:cs="Courier New"/>
         </w:rPr>
         <w:t>sub_a</w:t>
       </w:r>
+      <w:proofErr w:type="spellEnd"/>
     </w:p>
     <w:p>
       <w:r>
@@ -332,7 +363,15 @@
         </w:rPr>
       </w:pPr>
       <w:r>
-        <w:t>Given some integer variable my_variable, tell the user whether the number is odd or even</w:t>
+        <w:t xml:space="preserve">Given some integer variable </w:t>
+      </w:r>
+      <w:proofErr w:type="spellStart"/>
+      <w:r>
+        <w:t>my_variable</w:t>
+      </w:r>
+      <w:proofErr w:type="spellEnd"/>
+      <w:r>
+        <w:t>, tell the user whether the number is odd or even</w:t>
       </w:r>
     </w:p>
     <w:p>
@@ -347,7 +386,31 @@
         </w:rPr>
       </w:pPr>
       <w:r>
-        <w:t>Given some integer variable my_variable, output “foo” if it is divisible by 3, “baz” if it is divisible by 5, and “foo-baz” if it is divisible by both 3 and 5</w:t>
+        <w:t xml:space="preserve">Given some integer variable </w:t>
+      </w:r>
+      <w:proofErr w:type="spellStart"/>
+      <w:r>
+        <w:t>my_variable</w:t>
+      </w:r>
+      <w:proofErr w:type="spellEnd"/>
+      <w:r>
+        <w:t>, output “foo” if it is divisible by 3, “</w:t>
+      </w:r>
+      <w:proofErr w:type="spellStart"/>
+      <w:r>
+        <w:t>baz</w:t>
+      </w:r>
+      <w:proofErr w:type="spellEnd"/>
+      <w:r>
+        <w:t>” if it is divisible by 5, and “foo-</w:t>
+      </w:r>
+      <w:proofErr w:type="spellStart"/>
+      <w:r>
+        <w:t>baz</w:t>
+      </w:r>
+      <w:proofErr w:type="spellEnd"/>
+      <w:r>
+        <w:t>” if it is divisible by both 3 and 5</w:t>
       </w:r>
     </w:p>
     <w:p>
@@ -371,7 +434,18 @@
         <w:t>5</w:t>
       </w:r>
       <w:r>
-        <w:t xml:space="preserve"> again, but only testing for equality twice. (hint: use Boolean variables!)</w:t>
+        <w:t xml:space="preserve"> again, but only testing for equality twice. (</w:t>
+      </w:r>
+      <w:proofErr w:type="gramStart"/>
+      <w:r>
+        <w:t>hint</w:t>
+      </w:r>
+      <w:proofErr w:type="gramEnd"/>
+      <w:r>
+        <w:t>: use Boolean variables!)</w:t>
+      </w:r>
+      <w:r>
+        <w:tab/>
       </w:r>
     </w:p>
     <w:p>
@@ -398,8 +472,45 @@
           <w:b/>
         </w:rPr>
       </w:pPr>
-      <w:r>
-        <w:t>Collatz conjecture on some variable initial_value</w:t>
+      <w:proofErr w:type="spellStart"/>
+      <w:r>
+        <w:t>Collatz</w:t>
+      </w:r>
+      <w:proofErr w:type="spellEnd"/>
+      <w:r>
+        <w:t xml:space="preserve"> conjecture on some variable </w:t>
+      </w:r>
+      <w:proofErr w:type="spellStart"/>
+      <w:r>
+        <w:t>initial_value</w:t>
+      </w:r>
+      <w:proofErr w:type="spellEnd"/>
+    </w:p>
+    <w:p>
+      <w:pPr>
+        <w:rPr>
+          <w:i/>
+        </w:rPr>
+      </w:pPr>
+      <w:r>
+        <w:rPr>
+          <w:i/>
+        </w:rPr>
+        <w:t xml:space="preserve">Lists / </w:t>
+      </w:r>
+      <w:proofErr w:type="gramStart"/>
+      <w:r>
+        <w:rPr>
+          <w:i/>
+        </w:rPr>
+        <w:t>For</w:t>
+      </w:r>
+      <w:proofErr w:type="gramEnd"/>
+      <w:r>
+        <w:rPr>
+          <w:i/>
+        </w:rPr>
+        <w:t xml:space="preserve"> loop:</w:t>
       </w:r>
     </w:p>
     <w:p>
@@ -414,20 +525,7 @@
         </w:rPr>
       </w:pPr>
       <w:r>
-        <w:t>Project Euler problem 2</w:t>
-      </w:r>
-    </w:p>
-    <w:p>
-      <w:pPr>
-        <w:rPr>
-          <w:i/>
-        </w:rPr>
-      </w:pPr>
-      <w:r>
-        <w:rPr>
-          <w:i/>
-        </w:rPr>
-        <w:t>For loop</w:t>
+        <w:t>Project Euler problem 1</w:t>
       </w:r>
     </w:p>
     <w:p>
@@ -442,13 +540,25 @@
         </w:rPr>
       </w:pPr>
       <w:r>
-        <w:t xml:space="preserve">Project Euler problem </w:t>
+        <w:t>Given a list of prime numbers, output a list that contains all of the prime factors of a number “product”</w:t>
+      </w:r>
+    </w:p>
+    <w:p>
+      <w:pPr>
+        <w:pStyle w:val="ListParagraph"/>
+        <w:numPr>
+          <w:ilvl w:val="0"/>
+          <w:numId w:val="5"/>
+        </w:numPr>
+        <w:rPr>
+          <w:b/>
+        </w:rPr>
+      </w:pPr>
+      <w:r>
+        <w:t>Project Euler problem 2</w:t>
       </w:r>
       <w:bookmarkStart w:id="0" w:name="_GoBack"/>
       <w:bookmarkEnd w:id="0"/>
-      <w:r>
-        <w:t>1</w:t>
-      </w:r>
     </w:p>
     <w:sectPr>
       <w:pgSz w:w="12240" w:h="15840"/>
@@ -1177,7 +1287,6 @@
   <w:style w:type="character" w:default="1" w:styleId="DefaultParagraphFont">
     <w:name w:val="Default Paragraph Font"/>
     <w:uiPriority w:val="1"/>
-    <w:semiHidden/>
     <w:unhideWhenUsed/>
   </w:style>
   <w:style w:type="table" w:default="1" w:styleId="TableNormal">
@@ -1374,7 +1483,6 @@
   <w:style w:type="character" w:default="1" w:styleId="DefaultParagraphFont">
     <w:name w:val="Default Paragraph Font"/>
     <w:uiPriority w:val="1"/>
-    <w:semiHidden/>
     <w:unhideWhenUsed/>
   </w:style>
   <w:style w:type="table" w:default="1" w:styleId="TableNormal">

</xml_diff>